<commit_message>
Update Zadávací list - Šimon Petr Marjanko.docx
ssss
</commit_message>
<xml_diff>
--- a/ostatni/Zadávací list - Šimon Petr Marjanko.docx
+++ b/ostatni/Zadávací list - Šimon Petr Marjanko.docx
@@ -1,6 +1,6 @@
 
 <file path=word/document.xml><?xml version="1.0" encoding="utf-8"?>
-<w:document xmlns:wpc="http://schemas.microsoft.com/office/word/2010/wordprocessingCanvas" xmlns:cx="http://schemas.microsoft.com/office/drawing/2014/chartex" xmlns:cx1="http://schemas.microsoft.com/office/drawing/2015/9/8/chartex" xmlns:cx2="http://schemas.microsoft.com/office/drawing/2015/10/21/chartex" xmlns:cx3="http://schemas.microsoft.com/office/drawing/2016/5/9/chartex" xmlns:cx4="http://schemas.microsoft.com/office/drawing/2016/5/10/chartex" xmlns:cx5="http://schemas.microsoft.com/office/drawing/2016/5/11/chartex" xmlns:cx6="http://schemas.microsoft.com/office/drawing/2016/5/12/chartex" xmlns:cx7="http://schemas.microsoft.com/office/drawing/2016/5/13/chartex" xmlns:cx8="http://schemas.microsoft.com/office/drawing/2016/5/14/chartex" xmlns:mc="http://schemas.openxmlformats.org/markup-compatibility/2006" xmlns:aink="http://schemas.microsoft.com/office/drawing/2016/ink" xmlns:am3d="http://schemas.microsoft.com/office/drawing/2017/model3d" xmlns:o="urn:schemas-microsoft-com:office:office" xmlns:oel="http://schemas.microsoft.com/office/2019/extlst" xmlns:r="http://schemas.openxmlformats.org/officeDocument/2006/relationships" xmlns:m="http://schemas.openxmlformats.org/officeDocument/2006/math" xmlns:v="urn:schemas-microsoft-com:vml" xmlns:wp14="http://schemas.microsoft.com/office/word/2010/wordprocessingDrawing" xmlns:wp="http://schemas.openxmlformats.org/drawingml/2006/wordprocessingDrawing" xmlns:w10="urn:schemas-microsoft-com:office:word" xmlns:w="http://schemas.openxmlformats.org/wordprocessingml/2006/main" xmlns:w14="http://schemas.microsoft.com/office/word/2010/wordml" xmlns:w15="http://schemas.microsoft.com/office/word/2012/wordml" xmlns:w16cex="http://schemas.microsoft.com/office/word/2018/wordml/cex" xmlns:w16cid="http://schemas.microsoft.com/office/word/2016/wordml/cid" xmlns:w16="http://schemas.microsoft.com/office/word/2018/wordml" xmlns:w16sdtdh="http://schemas.microsoft.com/office/word/2020/wordml/sdtdatahash" xmlns:w16se="http://schemas.microsoft.com/office/word/2015/wordml/symex" xmlns:wpg="http://schemas.microsoft.com/office/word/2010/wordprocessingGroup" xmlns:wpi="http://schemas.microsoft.com/office/word/2010/wordprocessingInk" xmlns:wne="http://schemas.microsoft.com/office/word/2006/wordml" xmlns:wps="http://schemas.microsoft.com/office/word/2010/wordprocessingShape" mc:Ignorable="w14 w15 w16se w16cid w16 w16cex w16sdtdh wp14">
+<w:document xmlns:wpc="http://schemas.microsoft.com/office/word/2010/wordprocessingCanvas" xmlns:cx="http://schemas.microsoft.com/office/drawing/2014/chartex" xmlns:cx1="http://schemas.microsoft.com/office/drawing/2015/9/8/chartex" xmlns:cx2="http://schemas.microsoft.com/office/drawing/2015/10/21/chartex" xmlns:cx3="http://schemas.microsoft.com/office/drawing/2016/5/9/chartex" xmlns:cx4="http://schemas.microsoft.com/office/drawing/2016/5/10/chartex" xmlns:cx5="http://schemas.microsoft.com/office/drawing/2016/5/11/chartex" xmlns:cx6="http://schemas.microsoft.com/office/drawing/2016/5/12/chartex" xmlns:cx7="http://schemas.microsoft.com/office/drawing/2016/5/13/chartex" xmlns:cx8="http://schemas.microsoft.com/office/drawing/2016/5/14/chartex" xmlns:mc="http://schemas.openxmlformats.org/markup-compatibility/2006" xmlns:aink="http://schemas.microsoft.com/office/drawing/2016/ink" xmlns:am3d="http://schemas.microsoft.com/office/drawing/2017/model3d" xmlns:o="urn:schemas-microsoft-com:office:office" xmlns:oel="http://schemas.microsoft.com/office/2019/extlst" xmlns:r="http://schemas.openxmlformats.org/officeDocument/2006/relationships" xmlns:m="http://schemas.openxmlformats.org/officeDocument/2006/math" xmlns:v="urn:schemas-microsoft-com:vml" xmlns:wp14="http://schemas.microsoft.com/office/word/2010/wordprocessingDrawing" xmlns:wp="http://schemas.openxmlformats.org/drawingml/2006/wordprocessingDrawing" xmlns:w10="urn:schemas-microsoft-com:office:word" xmlns:w="http://schemas.openxmlformats.org/wordprocessingml/2006/main" xmlns:w14="http://schemas.microsoft.com/office/word/2010/wordml" xmlns:w15="http://schemas.microsoft.com/office/word/2012/wordml" xmlns:w16cex="http://schemas.microsoft.com/office/word/2018/wordml/cex" xmlns:w16cid="http://schemas.microsoft.com/office/word/2016/wordml/cid" xmlns:w16="http://schemas.microsoft.com/office/word/2018/wordml" xmlns:w16du="http://schemas.microsoft.com/office/word/2023/wordml/word16du" xmlns:w16sdtdh="http://schemas.microsoft.com/office/word/2020/wordml/sdtdatahash" xmlns:w16se="http://schemas.microsoft.com/office/word/2015/wordml/symex" xmlns:wpg="http://schemas.microsoft.com/office/word/2010/wordprocessingGroup" xmlns:wpi="http://schemas.microsoft.com/office/word/2010/wordprocessingInk" xmlns:wne="http://schemas.microsoft.com/office/word/2006/wordml" xmlns:wps="http://schemas.microsoft.com/office/word/2010/wordprocessingShape" mc:Ignorable="w14 w15 w16se w16cid w16 w16cex w16sdtdh w16du wp14">
   <w:body>
     <w:p>
       <w:pPr>
@@ -136,14 +136,6 @@
         </w:rPr>
         <w:t>Bájná Knihovna</w:t>
       </w:r>
-      <w:r>
-        <w:rPr>
-          <w:color w:val="000000" w:themeColor="text1"/>
-          <w:sz w:val="20"/>
-          <w:szCs w:val="20"/>
-        </w:rPr>
-        <w:t xml:space="preserve"> / Temný kraj</w:t>
-      </w:r>
     </w:p>
     <w:p>
       <w:pPr>
@@ -175,7 +167,7 @@
           <w:bCs/>
           <w:color w:val="000000" w:themeColor="text1"/>
         </w:rPr>
-        <w:t>bc</w:t>
+        <w:t>Bc.</w:t>
       </w:r>
       <w:r>
         <w:rPr>
@@ -183,7 +175,7 @@
           <w:bCs/>
           <w:color w:val="000000" w:themeColor="text1"/>
         </w:rPr>
-        <w:t>. Vratislav Medřický</w:t>
+        <w:t xml:space="preserve"> Vratislav Medřický</w:t>
       </w:r>
     </w:p>
     <w:p>
@@ -200,22 +192,40 @@
           <w:bCs/>
           <w:color w:val="000000" w:themeColor="text1"/>
         </w:rPr>
-        <w:t>GitHub/GitLab URL:</w:t>
-      </w:r>
+        <w:t>GitHub/</w:t>
+      </w:r>
+      <w:proofErr w:type="spellStart"/>
       <w:r>
         <w:rPr>
           <w:b/>
           <w:bCs/>
           <w:color w:val="000000" w:themeColor="text1"/>
         </w:rPr>
-        <w:t xml:space="preserve"> </w:t>
-      </w:r>
+        <w:t>GitLab</w:t>
+      </w:r>
+      <w:proofErr w:type="spellEnd"/>
       <w:r>
         <w:rPr>
           <w:b/>
           <w:bCs/>
           <w:color w:val="000000" w:themeColor="text1"/>
         </w:rPr>
+        <w:t xml:space="preserve"> URL:</w:t>
+      </w:r>
+      <w:r>
+        <w:rPr>
+          <w:b/>
+          <w:bCs/>
+          <w:color w:val="000000" w:themeColor="text1"/>
+        </w:rPr>
+        <w:t xml:space="preserve"> </w:t>
+      </w:r>
+      <w:r>
+        <w:rPr>
+          <w:b/>
+          <w:bCs/>
+          <w:color w:val="000000" w:themeColor="text1"/>
+        </w:rPr>
         <w:t>https://github.com/Simoneuu/Rocnikovka2023.git</w:t>
       </w:r>
     </w:p>
@@ -243,7 +253,21 @@
         <w:rPr>
           <w:color w:val="000000" w:themeColor="text1"/>
         </w:rPr>
-        <w:t>Cílem této práce je vytvořit hru na mobil pro širokou veřejnost. Hra bude na způsob pokemon go. Hráč bude chytat bájné bytosti po Ústeckém kraji. Bytosti pro hru jsou inspirovány knihou Bájná knihovna. Hra je také určená pro skupiny lidí (třída ve škole). Pomocí hry se bude moc chodit na výlety po okolí</w:t>
+        <w:t xml:space="preserve">Cílem této práce je vytvořit hru na mobil pro širokou veřejnost. Hra bude na způsob </w:t>
+      </w:r>
+      <w:proofErr w:type="spellStart"/>
+      <w:r>
+        <w:rPr>
+          <w:color w:val="000000" w:themeColor="text1"/>
+        </w:rPr>
+        <w:t>pokemon</w:t>
+      </w:r>
+      <w:proofErr w:type="spellEnd"/>
+      <w:r>
+        <w:rPr>
+          <w:color w:val="000000" w:themeColor="text1"/>
+        </w:rPr>
+        <w:t xml:space="preserve"> go. Hráč bude chytat bájné bytosti po Ústeckém kraji. Bytosti pro hru jsou inspirovány knihou Bájná knihovna. Hra je také určená pro skupiny lidí (třída ve škole). Pomocí hry se bude moc chodit na výlety po okolí</w:t>
       </w:r>
       <w:r>
         <w:rPr>
@@ -255,7 +279,35 @@
         <w:rPr>
           <w:color w:val="000000" w:themeColor="text1"/>
         </w:rPr>
-        <w:t>. Hráči budou moct získat odměny (merch, jízdnenky).</w:t>
+        <w:t>. Hráči budou moct získat odměny (</w:t>
+      </w:r>
+      <w:proofErr w:type="spellStart"/>
+      <w:r>
+        <w:rPr>
+          <w:color w:val="000000" w:themeColor="text1"/>
+        </w:rPr>
+        <w:t>merch</w:t>
+      </w:r>
+      <w:proofErr w:type="spellEnd"/>
+      <w:r>
+        <w:rPr>
+          <w:color w:val="000000" w:themeColor="text1"/>
+        </w:rPr>
+        <w:t xml:space="preserve">, </w:t>
+      </w:r>
+      <w:proofErr w:type="spellStart"/>
+      <w:r>
+        <w:rPr>
+          <w:color w:val="000000" w:themeColor="text1"/>
+        </w:rPr>
+        <w:t>jízdnenky</w:t>
+      </w:r>
+      <w:proofErr w:type="spellEnd"/>
+      <w:r>
+        <w:rPr>
+          <w:color w:val="000000" w:themeColor="text1"/>
+        </w:rPr>
+        <w:t>).</w:t>
       </w:r>
       <w:r>
         <w:rPr>
@@ -482,9 +534,11 @@
       <w:r>
         <w:t> </w:t>
       </w:r>
+      <w:proofErr w:type="spellStart"/>
       <w:r>
         <w:t>blenderu</w:t>
       </w:r>
+      <w:proofErr w:type="spellEnd"/>
     </w:p>
     <w:p>
       <w:pPr>
@@ -554,27 +608,25 @@
         </w:numPr>
       </w:pPr>
       <w:r>
-        <w:t>Tvorba postavy „Bludička“</w:t>
-      </w:r>
-    </w:p>
-    <w:p>
-      <w:pPr>
-        <w:pStyle w:val="Nadpis3"/>
-        <w:rPr>
-          <w:color w:val="000000" w:themeColor="text1"/>
-        </w:rPr>
-      </w:pPr>
-      <w:r>
-        <w:rPr>
-          <w:color w:val="000000" w:themeColor="text1"/>
-        </w:rPr>
-        <w:t>Duben</w:t>
-      </w:r>
-      <w:r>
-        <w:rPr>
-          <w:color w:val="000000" w:themeColor="text1"/>
-        </w:rPr>
-        <w:t xml:space="preserve"> (0/100)</w:t>
+        <w:t xml:space="preserve">3D sken prvních </w:t>
+      </w:r>
+      <w:r>
+        <w:t>3</w:t>
+      </w:r>
+      <w:r>
+        <w:t xml:space="preserve"> postav</w:t>
+      </w:r>
+      <w:r>
+        <w:t xml:space="preserve"> </w:t>
+      </w:r>
+      <w:r>
+        <w:t>(</w:t>
+      </w:r>
+      <w:r>
+        <w:t>celkem 30</w:t>
+      </w:r>
+      <w:r>
+        <w:t>)</w:t>
       </w:r>
     </w:p>
     <w:p>
@@ -586,7 +638,50 @@
         </w:numPr>
       </w:pPr>
       <w:r>
+        <w:t>Oprava a ořezání modelu</w:t>
+      </w:r>
+    </w:p>
+    <w:p>
+      <w:pPr>
+        <w:pStyle w:val="Nadpis3"/>
+        <w:rPr>
+          <w:color w:val="000000" w:themeColor="text1"/>
+        </w:rPr>
+      </w:pPr>
+      <w:r>
+        <w:rPr>
+          <w:color w:val="000000" w:themeColor="text1"/>
+        </w:rPr>
+        <w:t>Duben</w:t>
+      </w:r>
+      <w:r>
+        <w:rPr>
+          <w:color w:val="000000" w:themeColor="text1"/>
+        </w:rPr>
+        <w:t xml:space="preserve"> (0/100)</w:t>
+      </w:r>
+    </w:p>
+    <w:p>
+      <w:pPr>
+        <w:pStyle w:val="Odstavecseseznamem"/>
+        <w:numPr>
+          <w:ilvl w:val="0"/>
+          <w:numId w:val="15"/>
+        </w:numPr>
+      </w:pPr>
+      <w:r>
         <w:t>Zadaná práce od zadavatele</w:t>
+      </w:r>
+      <w:r>
+        <w:t xml:space="preserve"> (</w:t>
+      </w:r>
+      <w:proofErr w:type="spellStart"/>
+      <w:r>
+        <w:t>rigging</w:t>
+      </w:r>
+      <w:proofErr w:type="spellEnd"/>
+      <w:r>
+        <w:t xml:space="preserve"> postav)</w:t>
       </w:r>
     </w:p>
     <w:p>
@@ -632,6 +727,7 @@
         <w:rPr>
           <w:color w:val="000000" w:themeColor="text1"/>
         </w:rPr>
+        <w:lastRenderedPageBreak/>
         <w:t>Červen</w:t>
       </w:r>
       <w:r>
@@ -668,7 +764,6 @@
           <w:sz w:val="18"/>
           <w:szCs w:val="18"/>
         </w:rPr>
-        <w:lastRenderedPageBreak/>
         <w:t>Splněné cíle označit!</w:t>
       </w:r>
     </w:p>
@@ -696,7 +791,21 @@
         <w:rPr>
           <w:color w:val="000000" w:themeColor="text1"/>
         </w:rPr>
-        <w:t>-- text pozámky --</w:t>
+        <w:t xml:space="preserve">-- text </w:t>
+      </w:r>
+      <w:proofErr w:type="spellStart"/>
+      <w:r>
+        <w:rPr>
+          <w:color w:val="000000" w:themeColor="text1"/>
+        </w:rPr>
+        <w:t>pozámky</w:t>
+      </w:r>
+      <w:proofErr w:type="spellEnd"/>
+      <w:r>
+        <w:rPr>
+          <w:color w:val="000000" w:themeColor="text1"/>
+        </w:rPr>
+        <w:t xml:space="preserve"> --</w:t>
       </w:r>
     </w:p>
     <w:p>
@@ -784,7 +893,7 @@
 </file>
 
 <file path=word/numbering.xml><?xml version="1.0" encoding="utf-8"?>
-<w:numbering xmlns:wpc="http://schemas.microsoft.com/office/word/2010/wordprocessingCanvas" xmlns:cx="http://schemas.microsoft.com/office/drawing/2014/chartex" xmlns:cx1="http://schemas.microsoft.com/office/drawing/2015/9/8/chartex" xmlns:cx2="http://schemas.microsoft.com/office/drawing/2015/10/21/chartex" xmlns:cx3="http://schemas.microsoft.com/office/drawing/2016/5/9/chartex" xmlns:cx4="http://schemas.microsoft.com/office/drawing/2016/5/10/chartex" xmlns:cx5="http://schemas.microsoft.com/office/drawing/2016/5/11/chartex" xmlns:cx6="http://schemas.microsoft.com/office/drawing/2016/5/12/chartex" xmlns:cx7="http://schemas.microsoft.com/office/drawing/2016/5/13/chartex" xmlns:cx8="http://schemas.microsoft.com/office/drawing/2016/5/14/chartex" xmlns:mc="http://schemas.openxmlformats.org/markup-compatibility/2006" xmlns:aink="http://schemas.microsoft.com/office/drawing/2016/ink" xmlns:am3d="http://schemas.microsoft.com/office/drawing/2017/model3d" xmlns:o="urn:schemas-microsoft-com:office:office" xmlns:oel="http://schemas.microsoft.com/office/2019/extlst" xmlns:r="http://schemas.openxmlformats.org/officeDocument/2006/relationships" xmlns:m="http://schemas.openxmlformats.org/officeDocument/2006/math" xmlns:v="urn:schemas-microsoft-com:vml" xmlns:wp14="http://schemas.microsoft.com/office/word/2010/wordprocessingDrawing" xmlns:wp="http://schemas.openxmlformats.org/drawingml/2006/wordprocessingDrawing" xmlns:w10="urn:schemas-microsoft-com:office:word" xmlns:w="http://schemas.openxmlformats.org/wordprocessingml/2006/main" xmlns:w14="http://schemas.microsoft.com/office/word/2010/wordml" xmlns:w15="http://schemas.microsoft.com/office/word/2012/wordml" xmlns:w16cex="http://schemas.microsoft.com/office/word/2018/wordml/cex" xmlns:w16cid="http://schemas.microsoft.com/office/word/2016/wordml/cid" xmlns:w16="http://schemas.microsoft.com/office/word/2018/wordml" xmlns:w16sdtdh="http://schemas.microsoft.com/office/word/2020/wordml/sdtdatahash" xmlns:w16se="http://schemas.microsoft.com/office/word/2015/wordml/symex" xmlns:wpg="http://schemas.microsoft.com/office/word/2010/wordprocessingGroup" xmlns:wpi="http://schemas.microsoft.com/office/word/2010/wordprocessingInk" xmlns:wne="http://schemas.microsoft.com/office/word/2006/wordml" xmlns:wps="http://schemas.microsoft.com/office/word/2010/wordprocessingShape" mc:Ignorable="w14 w15 w16se w16cid w16 w16cex w16sdtdh wp14">
+<w:numbering xmlns:wpc="http://schemas.microsoft.com/office/word/2010/wordprocessingCanvas" xmlns:cx="http://schemas.microsoft.com/office/drawing/2014/chartex" xmlns:cx1="http://schemas.microsoft.com/office/drawing/2015/9/8/chartex" xmlns:cx2="http://schemas.microsoft.com/office/drawing/2015/10/21/chartex" xmlns:cx3="http://schemas.microsoft.com/office/drawing/2016/5/9/chartex" xmlns:cx4="http://schemas.microsoft.com/office/drawing/2016/5/10/chartex" xmlns:cx5="http://schemas.microsoft.com/office/drawing/2016/5/11/chartex" xmlns:cx6="http://schemas.microsoft.com/office/drawing/2016/5/12/chartex" xmlns:cx7="http://schemas.microsoft.com/office/drawing/2016/5/13/chartex" xmlns:cx8="http://schemas.microsoft.com/office/drawing/2016/5/14/chartex" xmlns:mc="http://schemas.openxmlformats.org/markup-compatibility/2006" xmlns:aink="http://schemas.microsoft.com/office/drawing/2016/ink" xmlns:am3d="http://schemas.microsoft.com/office/drawing/2017/model3d" xmlns:o="urn:schemas-microsoft-com:office:office" xmlns:oel="http://schemas.microsoft.com/office/2019/extlst" xmlns:r="http://schemas.openxmlformats.org/officeDocument/2006/relationships" xmlns:m="http://schemas.openxmlformats.org/officeDocument/2006/math" xmlns:v="urn:schemas-microsoft-com:vml" xmlns:wp14="http://schemas.microsoft.com/office/word/2010/wordprocessingDrawing" xmlns:wp="http://schemas.openxmlformats.org/drawingml/2006/wordprocessingDrawing" xmlns:w10="urn:schemas-microsoft-com:office:word" xmlns:w="http://schemas.openxmlformats.org/wordprocessingml/2006/main" xmlns:w14="http://schemas.microsoft.com/office/word/2010/wordml" xmlns:w15="http://schemas.microsoft.com/office/word/2012/wordml" xmlns:w16cex="http://schemas.microsoft.com/office/word/2018/wordml/cex" xmlns:w16cid="http://schemas.microsoft.com/office/word/2016/wordml/cid" xmlns:w16="http://schemas.microsoft.com/office/word/2018/wordml" xmlns:w16du="http://schemas.microsoft.com/office/word/2023/wordml/word16du" xmlns:w16sdtdh="http://schemas.microsoft.com/office/word/2020/wordml/sdtdatahash" xmlns:w16se="http://schemas.microsoft.com/office/word/2015/wordml/symex" xmlns:wpg="http://schemas.microsoft.com/office/word/2010/wordprocessingGroup" xmlns:wpi="http://schemas.microsoft.com/office/word/2010/wordprocessingInk" xmlns:wne="http://schemas.microsoft.com/office/word/2006/wordml" xmlns:wps="http://schemas.microsoft.com/office/word/2010/wordprocessingShape" mc:Ignorable="w14 w15 w16se w16cid w16 w16cex w16sdtdh w16du wp14">
   <w:abstractNum w:abstractNumId="0" w15:restartNumberingAfterBreak="0">
     <w:nsid w:val="03730FF9"/>
     <w:multiLevelType w:val="hybridMultilevel"/>
@@ -2645,7 +2754,7 @@
 </file>
 
 <file path=word/styles.xml><?xml version="1.0" encoding="utf-8"?>
-<w:styles xmlns:mc="http://schemas.openxmlformats.org/markup-compatibility/2006" xmlns:r="http://schemas.openxmlformats.org/officeDocument/2006/relationships" xmlns:w="http://schemas.openxmlformats.org/wordprocessingml/2006/main" xmlns:w14="http://schemas.microsoft.com/office/word/2010/wordml" xmlns:w15="http://schemas.microsoft.com/office/word/2012/wordml" xmlns:w16cex="http://schemas.microsoft.com/office/word/2018/wordml/cex" xmlns:w16cid="http://schemas.microsoft.com/office/word/2016/wordml/cid" xmlns:w16="http://schemas.microsoft.com/office/word/2018/wordml" xmlns:w16sdtdh="http://schemas.microsoft.com/office/word/2020/wordml/sdtdatahash" xmlns:w16se="http://schemas.microsoft.com/office/word/2015/wordml/symex" mc:Ignorable="w14 w15 w16se w16cid w16 w16cex w16sdtdh">
+<w:styles xmlns:mc="http://schemas.openxmlformats.org/markup-compatibility/2006" xmlns:r="http://schemas.openxmlformats.org/officeDocument/2006/relationships" xmlns:w="http://schemas.openxmlformats.org/wordprocessingml/2006/main" xmlns:w14="http://schemas.microsoft.com/office/word/2010/wordml" xmlns:w15="http://schemas.microsoft.com/office/word/2012/wordml" xmlns:w16cex="http://schemas.microsoft.com/office/word/2018/wordml/cex" xmlns:w16cid="http://schemas.microsoft.com/office/word/2016/wordml/cid" xmlns:w16="http://schemas.microsoft.com/office/word/2018/wordml" xmlns:w16du="http://schemas.microsoft.com/office/word/2023/wordml/word16du" xmlns:w16sdtdh="http://schemas.microsoft.com/office/word/2020/wordml/sdtdatahash" xmlns:w16se="http://schemas.microsoft.com/office/word/2015/wordml/symex" mc:Ignorable="w14 w15 w16se w16cid w16 w16cex w16sdtdh w16du">
   <w:docDefaults>
     <w:rPrDefault>
       <w:rPr>
@@ -3524,6 +3633,29 @@
 </file>
 
 <file path=customXml/item1.xml><?xml version="1.0" encoding="utf-8"?>
+<?mso-contentType ?>
+<FormTemplates xmlns="http://schemas.microsoft.com/sharepoint/v3/contenttype/forms">
+  <Display>DocumentLibraryForm</Display>
+  <Edit>DocumentLibraryForm</Edit>
+  <New>DocumentLibraryForm</New>
+</FormTemplates>
+</file>
+
+<file path=customXml/item2.xml><?xml version="1.0" encoding="utf-8"?>
+<p:properties xmlns:p="http://schemas.microsoft.com/office/2006/metadata/properties" xmlns:xsi="http://www.w3.org/2001/XMLSchema-instance" xmlns:pc="http://schemas.microsoft.com/office/infopath/2007/PartnerControls">
+  <documentManagement>
+    <SharedWithUsers xmlns="77e95740-fd61-4a3f-a649-668c4d61b001">
+      <UserInfo>
+        <DisplayName>Tomáš Kubín</DisplayName>
+        <AccountId>22</AccountId>
+        <AccountType/>
+      </UserInfo>
+    </SharedWithUsers>
+  </documentManagement>
+</p:properties>
+</file>
+
+<file path=customXml/item3.xml><?xml version="1.0" encoding="utf-8"?>
 <ct:contentTypeSchema xmlns:ct="http://schemas.microsoft.com/office/2006/metadata/contentType" xmlns:ma="http://schemas.microsoft.com/office/2006/metadata/properties/metaAttributes" ct:_="" ma:_="" ma:contentTypeName="Dokument" ma:contentTypeID="0x01010088A74C0A712F124F949843DC089E0772" ma:contentTypeVersion="5" ma:contentTypeDescription="Vytvoří nový dokument" ma:contentTypeScope="" ma:versionID="19e8f80a946cba0e54b7f6e398fbe53f">
   <xsd:schema xmlns:xsd="http://www.w3.org/2001/XMLSchema" xmlns:xs="http://www.w3.org/2001/XMLSchema" xmlns:p="http://schemas.microsoft.com/office/2006/metadata/properties" xmlns:ns2="62d5bf33-bb2a-41f2-87a5-fc175cefe0c2" xmlns:ns3="77e95740-fd61-4a3f-a649-668c4d61b001" targetNamespace="http://schemas.microsoft.com/office/2006/metadata/properties" ma:root="true" ma:fieldsID="72ac70adf0953b210a64593af5f4c063" ns2:_="" ns3:_="">
     <xsd:import namespace="62d5bf33-bb2a-41f2-87a5-fc175cefe0c2"/>
@@ -3694,30 +3826,25 @@
 </ct:contentTypeSchema>
 </file>
 
-<file path=customXml/item2.xml><?xml version="1.0" encoding="utf-8"?>
-<p:properties xmlns:p="http://schemas.microsoft.com/office/2006/metadata/properties" xmlns:xsi="http://www.w3.org/2001/XMLSchema-instance" xmlns:pc="http://schemas.microsoft.com/office/infopath/2007/PartnerControls">
-  <documentManagement>
-    <SharedWithUsers xmlns="77e95740-fd61-4a3f-a649-668c4d61b001">
-      <UserInfo>
-        <DisplayName>Tomáš Kubín</DisplayName>
-        <AccountId>22</AccountId>
-        <AccountType/>
-      </UserInfo>
-    </SharedWithUsers>
-  </documentManagement>
-</p:properties>
+<file path=customXml/itemProps1.xml><?xml version="1.0" encoding="utf-8"?>
+<ds:datastoreItem xmlns:ds="http://schemas.openxmlformats.org/officeDocument/2006/customXml" ds:itemID="{3B087682-50A2-4EC5-B89B-74F7CFD80DEA}">
+  <ds:schemaRefs>
+    <ds:schemaRef ds:uri="http://schemas.microsoft.com/sharepoint/v3/contenttype/forms"/>
+  </ds:schemaRefs>
+</ds:datastoreItem>
 </file>
 
-<file path=customXml/item3.xml><?xml version="1.0" encoding="utf-8"?>
-<?mso-contentType ?>
-<FormTemplates xmlns="http://schemas.microsoft.com/sharepoint/v3/contenttype/forms">
-  <Display>DocumentLibraryForm</Display>
-  <Edit>DocumentLibraryForm</Edit>
-  <New>DocumentLibraryForm</New>
-</FormTemplates>
+<file path=customXml/itemProps2.xml><?xml version="1.0" encoding="utf-8"?>
+<ds:datastoreItem xmlns:ds="http://schemas.openxmlformats.org/officeDocument/2006/customXml" ds:itemID="{A2C8B5A8-764C-4370-BD27-F2C72E2B60B0}">
+  <ds:schemaRefs>
+    <ds:schemaRef ds:uri="http://schemas.microsoft.com/office/2006/metadata/properties"/>
+    <ds:schemaRef ds:uri="http://schemas.microsoft.com/office/infopath/2007/PartnerControls"/>
+    <ds:schemaRef ds:uri="77e95740-fd61-4a3f-a649-668c4d61b001"/>
+  </ds:schemaRefs>
+</ds:datastoreItem>
 </file>
 
-<file path=customXml/itemProps1.xml><?xml version="1.0" encoding="utf-8"?>
+<file path=customXml/itemProps3.xml><?xml version="1.0" encoding="utf-8"?>
 <ds:datastoreItem xmlns:ds="http://schemas.openxmlformats.org/officeDocument/2006/customXml" ds:itemID="{BFF285D6-9670-49C5-B116-41FB58B1AF47}">
   <ds:schemaRefs>
     <ds:schemaRef ds:uri="http://schemas.microsoft.com/office/2006/metadata/contentType"/>
@@ -3734,22 +3861,4 @@
     <ds:schemaRef ds:uri="http://schemas.microsoft.com/internal/obd"/>
   </ds:schemaRefs>
 </ds:datastoreItem>
-</file>
-
-<file path=customXml/itemProps2.xml><?xml version="1.0" encoding="utf-8"?>
-<ds:datastoreItem xmlns:ds="http://schemas.openxmlformats.org/officeDocument/2006/customXml" ds:itemID="{A2C8B5A8-764C-4370-BD27-F2C72E2B60B0}">
-  <ds:schemaRefs>
-    <ds:schemaRef ds:uri="http://schemas.microsoft.com/office/2006/metadata/properties"/>
-    <ds:schemaRef ds:uri="http://schemas.microsoft.com/office/infopath/2007/PartnerControls"/>
-    <ds:schemaRef ds:uri="77e95740-fd61-4a3f-a649-668c4d61b001"/>
-  </ds:schemaRefs>
-</ds:datastoreItem>
-</file>
-
-<file path=customXml/itemProps3.xml><?xml version="1.0" encoding="utf-8"?>
-<ds:datastoreItem xmlns:ds="http://schemas.openxmlformats.org/officeDocument/2006/customXml" ds:itemID="{3B087682-50A2-4EC5-B89B-74F7CFD80DEA}">
-  <ds:schemaRefs>
-    <ds:schemaRef ds:uri="http://schemas.microsoft.com/sharepoint/v3/contenttype/forms"/>
-  </ds:schemaRefs>
-</ds:datastoreItem>
 </file>
</xml_diff>